<commit_message>
Fix Allure Report artifact not found issue
</commit_message>
<xml_diff>
--- a/docs/auto-upload the Allure Report to GitHub Pages.docx
+++ b/docs/auto-upload the Allure Report to GitHub Pages.docx
@@ -7,6 +7,44 @@
         <w:t>auto-upload the Allure Report to GitHub Pages</w:t>
       </w:r>
     </w:p>
+    <w:p>
+      <w:r>
+        <w:t xml:space="preserve">By default, </w:t>
+      </w:r>
+      <w:r>
+        <w:rPr>
+          <w:b/>
+          <w:bCs/>
+        </w:rPr>
+        <w:t>artifacts from one workflow (playwright.yml)</w:t>
+      </w:r>
+      <w:r>
+        <w:t xml:space="preserve"> are </w:t>
+      </w:r>
+      <w:r>
+        <w:rPr>
+          <w:b/>
+          <w:bCs/>
+        </w:rPr>
+        <w:t>not accessible in another workflow (deploy.yml).</w:t>
+      </w:r>
+    </w:p>
+    <w:p>
+      <w:r>
+        <w:t xml:space="preserve">We need to </w:t>
+      </w:r>
+      <w:r>
+        <w:rPr>
+          <w:b/>
+          <w:bCs/>
+        </w:rPr>
+        <w:t>upload the Allure Report as a GitHub Actions artifact with retention-days explicitly set</w:t>
+      </w:r>
+      <w:r>
+        <w:t>, so that it is accessible in the deploy.yml workflow.</w:t>
+      </w:r>
+    </w:p>
+    <w:p/>
     <w:p>
       <w:pPr>
         <w:rPr>
@@ -24,6 +62,9 @@
     </w:p>
     <w:p>
       <w:r>
+        <w:rPr>
+          <w:noProof/>
+        </w:rPr>
         <w:drawing>
           <wp:inline distT="0" distB="0" distL="0" distR="0" wp14:anchorId="4F8D6AF9" wp14:editId="2F81780F">
             <wp:extent cx="5731510" cy="2975610"/>
@@ -69,6 +110,9 @@
         </w:rPr>
       </w:pPr>
       <w:r>
+        <w:rPr>
+          <w:noProof/>
+        </w:rPr>
         <w:drawing>
           <wp:inline distT="0" distB="0" distL="0" distR="0" wp14:anchorId="320B016A" wp14:editId="20670750">
             <wp:extent cx="5731510" cy="2961640"/>
@@ -105,6 +149,56 @@
           </wp:inline>
         </w:drawing>
       </w:r>
+    </w:p>
+    <w:p>
+      <w:pPr>
+        <w:rPr>
+          <w:b/>
+          <w:bCs/>
+        </w:rPr>
+      </w:pPr>
+      <w:r>
+        <w:rPr>
+          <w:b/>
+          <w:bCs/>
+        </w:rPr>
+        <w:lastRenderedPageBreak/>
+        <w:drawing>
+          <wp:inline distT="0" distB="0" distL="0" distR="0" wp14:anchorId="01C83BD0" wp14:editId="2FAF6845">
+            <wp:extent cx="5731510" cy="1559560"/>
+            <wp:effectExtent l="0" t="0" r="2540" b="2540"/>
+            <wp:docPr id="1796219133" name="Picture 1"/>
+            <wp:cNvGraphicFramePr>
+              <a:graphicFrameLocks xmlns:a="http://schemas.openxmlformats.org/drawingml/2006/main" noChangeAspect="1"/>
+            </wp:cNvGraphicFramePr>
+            <a:graphic xmlns:a="http://schemas.openxmlformats.org/drawingml/2006/main">
+              <a:graphicData uri="http://schemas.openxmlformats.org/drawingml/2006/picture">
+                <pic:pic xmlns:pic="http://schemas.openxmlformats.org/drawingml/2006/picture">
+                  <pic:nvPicPr>
+                    <pic:cNvPr id="1796219133" name=""/>
+                    <pic:cNvPicPr/>
+                  </pic:nvPicPr>
+                  <pic:blipFill>
+                    <a:blip r:embed="rId6"/>
+                    <a:stretch>
+                      <a:fillRect/>
+                    </a:stretch>
+                  </pic:blipFill>
+                  <pic:spPr>
+                    <a:xfrm>
+                      <a:off x="0" y="0"/>
+                      <a:ext cx="5731510" cy="1559560"/>
+                    </a:xfrm>
+                    <a:prstGeom prst="rect">
+                      <a:avLst/>
+                    </a:prstGeom>
+                  </pic:spPr>
+                </pic:pic>
+              </a:graphicData>
+            </a:graphic>
+          </wp:inline>
+        </w:drawing>
+      </w:r>
       <w:r>
         <w:rPr>
           <w:b/>
@@ -115,7 +209,9 @@
     </w:p>
     <w:p>
       <w:r>
-        <w:lastRenderedPageBreak/>
+        <w:rPr>
+          <w:noProof/>
+        </w:rPr>
         <w:drawing>
           <wp:inline distT="0" distB="0" distL="0" distR="0" wp14:anchorId="46758DFF" wp14:editId="66C203D2">
             <wp:extent cx="5731510" cy="3498850"/>
@@ -132,7 +228,7 @@
                     <pic:cNvPicPr/>
                   </pic:nvPicPr>
                   <pic:blipFill>
-                    <a:blip r:embed="rId6"/>
+                    <a:blip r:embed="rId7"/>
                     <a:stretch>
                       <a:fillRect/>
                     </a:stretch>
@@ -156,6 +252,49 @@
     <w:p>
       <w:r>
         <w:drawing>
+          <wp:inline distT="0" distB="0" distL="0" distR="0" wp14:anchorId="1FBF279A" wp14:editId="6BB9FAA2">
+            <wp:extent cx="5731510" cy="2313305"/>
+            <wp:effectExtent l="0" t="0" r="2540" b="0"/>
+            <wp:docPr id="655343339" name="Picture 1"/>
+            <wp:cNvGraphicFramePr>
+              <a:graphicFrameLocks xmlns:a="http://schemas.openxmlformats.org/drawingml/2006/main" noChangeAspect="1"/>
+            </wp:cNvGraphicFramePr>
+            <a:graphic xmlns:a="http://schemas.openxmlformats.org/drawingml/2006/main">
+              <a:graphicData uri="http://schemas.openxmlformats.org/drawingml/2006/picture">
+                <pic:pic xmlns:pic="http://schemas.openxmlformats.org/drawingml/2006/picture">
+                  <pic:nvPicPr>
+                    <pic:cNvPr id="655343339" name=""/>
+                    <pic:cNvPicPr/>
+                  </pic:nvPicPr>
+                  <pic:blipFill>
+                    <a:blip r:embed="rId8"/>
+                    <a:stretch>
+                      <a:fillRect/>
+                    </a:stretch>
+                  </pic:blipFill>
+                  <pic:spPr>
+                    <a:xfrm>
+                      <a:off x="0" y="0"/>
+                      <a:ext cx="5731510" cy="2313305"/>
+                    </a:xfrm>
+                    <a:prstGeom prst="rect">
+                      <a:avLst/>
+                    </a:prstGeom>
+                  </pic:spPr>
+                </pic:pic>
+              </a:graphicData>
+            </a:graphic>
+          </wp:inline>
+        </w:drawing>
+      </w:r>
+    </w:p>
+    <w:p>
+      <w:r>
+        <w:rPr>
+          <w:noProof/>
+        </w:rPr>
+        <w:lastRenderedPageBreak/>
+        <w:drawing>
           <wp:inline distT="0" distB="0" distL="0" distR="0" wp14:anchorId="633F7AB9" wp14:editId="57435A93">
             <wp:extent cx="5731510" cy="2110105"/>
             <wp:effectExtent l="0" t="0" r="2540" b="4445"/>
@@ -171,7 +310,7 @@
                     <pic:cNvPicPr/>
                   </pic:nvPicPr>
                   <pic:blipFill>
-                    <a:blip r:embed="rId7"/>
+                    <a:blip r:embed="rId9"/>
                     <a:stretch>
                       <a:fillRect/>
                     </a:stretch>
@@ -192,6 +331,9 @@
         </w:drawing>
       </w:r>
       <w:r>
+        <w:rPr>
+          <w:noProof/>
+        </w:rPr>
         <w:drawing>
           <wp:inline distT="0" distB="0" distL="0" distR="0" wp14:anchorId="6D955921" wp14:editId="0A16DE1B">
             <wp:extent cx="5731510" cy="2461260"/>
@@ -208,7 +350,7 @@
                     <pic:cNvPicPr/>
                   </pic:nvPicPr>
                   <pic:blipFill>
-                    <a:blip r:embed="rId8"/>
+                    <a:blip r:embed="rId10"/>
                     <a:stretch>
                       <a:fillRect/>
                     </a:stretch>
@@ -229,7 +371,9 @@
         </w:drawing>
       </w:r>
       <w:r>
-        <w:lastRenderedPageBreak/>
+        <w:rPr>
+          <w:noProof/>
+        </w:rPr>
         <w:drawing>
           <wp:inline distT="0" distB="0" distL="0" distR="0" wp14:anchorId="26EC06A1" wp14:editId="6C43A114">
             <wp:extent cx="5731510" cy="1903095"/>
@@ -246,7 +390,7 @@
                     <pic:cNvPicPr/>
                   </pic:nvPicPr>
                   <pic:blipFill>
-                    <a:blip r:embed="rId9"/>
+                    <a:blip r:embed="rId11"/>
                     <a:stretch>
                       <a:fillRect/>
                     </a:stretch>
@@ -266,7 +410,50 @@
           </wp:inline>
         </w:drawing>
       </w:r>
-      <w:r>
+    </w:p>
+    <w:p>
+      <w:r>
+        <w:lastRenderedPageBreak/>
+        <w:drawing>
+          <wp:inline distT="0" distB="0" distL="0" distR="0" wp14:anchorId="74DB0471" wp14:editId="54BC9D9B">
+            <wp:extent cx="5731510" cy="1275715"/>
+            <wp:effectExtent l="0" t="0" r="2540" b="635"/>
+            <wp:docPr id="1026293252" name="Picture 1"/>
+            <wp:cNvGraphicFramePr>
+              <a:graphicFrameLocks xmlns:a="http://schemas.openxmlformats.org/drawingml/2006/main" noChangeAspect="1"/>
+            </wp:cNvGraphicFramePr>
+            <a:graphic xmlns:a="http://schemas.openxmlformats.org/drawingml/2006/main">
+              <a:graphicData uri="http://schemas.openxmlformats.org/drawingml/2006/picture">
+                <pic:pic xmlns:pic="http://schemas.openxmlformats.org/drawingml/2006/picture">
+                  <pic:nvPicPr>
+                    <pic:cNvPr id="1026293252" name=""/>
+                    <pic:cNvPicPr/>
+                  </pic:nvPicPr>
+                  <pic:blipFill>
+                    <a:blip r:embed="rId12"/>
+                    <a:stretch>
+                      <a:fillRect/>
+                    </a:stretch>
+                  </pic:blipFill>
+                  <pic:spPr>
+                    <a:xfrm>
+                      <a:off x="0" y="0"/>
+                      <a:ext cx="5731510" cy="1275715"/>
+                    </a:xfrm>
+                    <a:prstGeom prst="rect">
+                      <a:avLst/>
+                    </a:prstGeom>
+                  </pic:spPr>
+                </pic:pic>
+              </a:graphicData>
+            </a:graphic>
+          </wp:inline>
+        </w:drawing>
+      </w:r>
+      <w:r>
+        <w:rPr>
+          <w:noProof/>
+        </w:rPr>
         <w:drawing>
           <wp:inline distT="0" distB="0" distL="0" distR="0" wp14:anchorId="2D3F9E10" wp14:editId="051ED92A">
             <wp:extent cx="5731510" cy="1299845"/>
@@ -283,7 +470,7 @@
                     <pic:cNvPicPr/>
                   </pic:nvPicPr>
                   <pic:blipFill>
-                    <a:blip r:embed="rId10"/>
+                    <a:blip r:embed="rId13"/>
                     <a:stretch>
                       <a:fillRect/>
                     </a:stretch>

</xml_diff>

<commit_message>
Add a Link to Allure Report
</commit_message>
<xml_diff>
--- a/docs/auto-upload the Allure Report to GitHub Pages.docx
+++ b/docs/auto-upload the Allure Report to GitHub Pages.docx
@@ -137,7 +137,7 @@
                     <pic:cNvPicPr/>
                   </pic:nvPicPr>
                   <pic:blipFill>
-                    <a:blip r:embed="rId4"/>
+                    <a:blip r:embed="rId5"/>
                     <a:stretch>
                       <a:fillRect/>
                     </a:stretch>
@@ -185,7 +185,7 @@
                     <pic:cNvPicPr/>
                   </pic:nvPicPr>
                   <pic:blipFill>
-                    <a:blip r:embed="rId5"/>
+                    <a:blip r:embed="rId6"/>
                     <a:stretch>
                       <a:fillRect/>
                     </a:stretch>
@@ -236,7 +236,7 @@
                     <pic:cNvPicPr/>
                   </pic:nvPicPr>
                   <pic:blipFill>
-                    <a:blip r:embed="rId6"/>
+                    <a:blip r:embed="rId7"/>
                     <a:stretch>
                       <a:fillRect/>
                     </a:stretch>
@@ -301,7 +301,7 @@
                     <pic:cNvPicPr/>
                   </pic:nvPicPr>
                   <pic:blipFill>
-                    <a:blip r:embed="rId7"/>
+                    <a:blip r:embed="rId8"/>
                     <a:stretch>
                       <a:fillRect/>
                     </a:stretch>
@@ -343,7 +343,7 @@
                     <pic:cNvPicPr/>
                   </pic:nvPicPr>
                   <pic:blipFill>
-                    <a:blip r:embed="rId8"/>
+                    <a:blip r:embed="rId9"/>
                     <a:stretch>
                       <a:fillRect/>
                     </a:stretch>
@@ -386,7 +386,7 @@
                     <pic:cNvPicPr/>
                   </pic:nvPicPr>
                   <pic:blipFill>
-                    <a:blip r:embed="rId9"/>
+                    <a:blip r:embed="rId10"/>
                     <a:stretch>
                       <a:fillRect/>
                     </a:stretch>
@@ -426,7 +426,7 @@
                     <pic:cNvPicPr/>
                   </pic:nvPicPr>
                   <pic:blipFill>
-                    <a:blip r:embed="rId10"/>
+                    <a:blip r:embed="rId11"/>
                     <a:stretch>
                       <a:fillRect/>
                     </a:stretch>
@@ -466,7 +466,7 @@
                     <pic:cNvPicPr/>
                   </pic:nvPicPr>
                   <pic:blipFill>
-                    <a:blip r:embed="rId11"/>
+                    <a:blip r:embed="rId12"/>
                     <a:stretch>
                       <a:fillRect/>
                     </a:stretch>
@@ -509,7 +509,7 @@
                     <pic:cNvPicPr/>
                   </pic:nvPicPr>
                   <pic:blipFill>
-                    <a:blip r:embed="rId12"/>
+                    <a:blip r:embed="rId13"/>
                     <a:stretch>
                       <a:fillRect/>
                     </a:stretch>
@@ -549,7 +549,7 @@
                     <pic:cNvPicPr/>
                   </pic:nvPicPr>
                   <pic:blipFill>
-                    <a:blip r:embed="rId13"/>
+                    <a:blip r:embed="rId14"/>
                     <a:stretch>
                       <a:fillRect/>
                     </a:stretch>
@@ -619,23 +619,7 @@
           <w:b/>
           <w:bCs/>
         </w:rPr>
-        <w:t xml:space="preserve">, check if Allure results are </w:t>
-      </w:r>
-      <w:proofErr w:type="gramStart"/>
-      <w:r>
-        <w:rPr>
-          <w:b/>
-          <w:bCs/>
-        </w:rPr>
-        <w:t>actually being</w:t>
-      </w:r>
-      <w:proofErr w:type="gramEnd"/>
-      <w:r>
-        <w:rPr>
-          <w:b/>
-          <w:bCs/>
-        </w:rPr>
-        <w:t xml:space="preserve"> generated.</w:t>
+        <w:t>, check if Allure results are actually being generated.</w:t>
       </w:r>
       <w:r>
         <w:br/>
@@ -652,12 +636,10 @@
         <w:t xml:space="preserve"> playwright test --reporter=</w:t>
       </w:r>
       <w:proofErr w:type="spellStart"/>
-      <w:proofErr w:type="gramStart"/>
       <w:r>
         <w:t>line,allure</w:t>
       </w:r>
       <w:proofErr w:type="spellEnd"/>
-      <w:proofErr w:type="gramEnd"/>
       <w:r>
         <w:t>-playwright</w:t>
       </w:r>
@@ -683,7 +665,7 @@
                     <pic:cNvPicPr/>
                   </pic:nvPicPr>
                   <pic:blipFill>
-                    <a:blip r:embed="rId14"/>
+                    <a:blip r:embed="rId15"/>
                     <a:stretch>
                       <a:fillRect/>
                     </a:stretch>
@@ -723,7 +705,7 @@
                     <pic:cNvPicPr/>
                   </pic:nvPicPr>
                   <pic:blipFill>
-                    <a:blip r:embed="rId15"/>
+                    <a:blip r:embed="rId16"/>
                     <a:stretch>
                       <a:fillRect/>
                     </a:stretch>
@@ -746,6 +728,9 @@
     </w:p>
     <w:p>
       <w:r>
+        <w:rPr>
+          <w:noProof/>
+        </w:rPr>
         <w:lastRenderedPageBreak/>
         <w:drawing>
           <wp:inline distT="0" distB="0" distL="0" distR="0" wp14:anchorId="76ABF3D7" wp14:editId="2D88144B">
@@ -763,7 +748,7 @@
                     <pic:cNvPicPr/>
                   </pic:nvPicPr>
                   <pic:blipFill>
-                    <a:blip r:embed="rId16"/>
+                    <a:blip r:embed="rId17"/>
                     <a:stretch>
                       <a:fillRect/>
                     </a:stretch>
@@ -791,6 +776,9 @@
     </w:p>
     <w:p>
       <w:r>
+        <w:rPr>
+          <w:noProof/>
+        </w:rPr>
         <w:drawing>
           <wp:inline distT="0" distB="0" distL="0" distR="0" wp14:anchorId="4AAA9BC7" wp14:editId="05B074C9">
             <wp:extent cx="5731510" cy="1710690"/>
@@ -807,7 +795,7 @@
                     <pic:cNvPicPr/>
                   </pic:nvPicPr>
                   <pic:blipFill>
-                    <a:blip r:embed="rId17"/>
+                    <a:blip r:embed="rId18"/>
                     <a:stretch>
                       <a:fillRect/>
                     </a:stretch>
@@ -828,6 +816,238 @@
         </w:drawing>
       </w:r>
     </w:p>
+    <w:p>
+      <w:hyperlink r:id="rId19" w:history="1">
+        <w:r>
+          <w:rPr>
+            <w:rStyle w:val="Hyperlink"/>
+          </w:rPr>
+          <w:t>https://sanjeetkumaritoutlook.github.io/angular-e2e-playwright/allure-report/</w:t>
+        </w:r>
+      </w:hyperlink>
+    </w:p>
+    <w:p>
+      <w:pPr>
+        <w:rPr>
+          <w:b/>
+          <w:bCs/>
+        </w:rPr>
+      </w:pPr>
+      <w:r>
+        <w:drawing>
+          <wp:inline distT="0" distB="0" distL="0" distR="0" wp14:anchorId="5509A9E9" wp14:editId="474022D1">
+            <wp:extent cx="5731510" cy="2979420"/>
+            <wp:effectExtent l="0" t="0" r="2540" b="0"/>
+            <wp:docPr id="1075464748" name="Picture 1"/>
+            <wp:cNvGraphicFramePr>
+              <a:graphicFrameLocks xmlns:a="http://schemas.openxmlformats.org/drawingml/2006/main" noChangeAspect="1"/>
+            </wp:cNvGraphicFramePr>
+            <a:graphic xmlns:a="http://schemas.openxmlformats.org/drawingml/2006/main">
+              <a:graphicData uri="http://schemas.openxmlformats.org/drawingml/2006/picture">
+                <pic:pic xmlns:pic="http://schemas.openxmlformats.org/drawingml/2006/picture">
+                  <pic:nvPicPr>
+                    <pic:cNvPr id="1075464748" name=""/>
+                    <pic:cNvPicPr/>
+                  </pic:nvPicPr>
+                  <pic:blipFill>
+                    <a:blip r:embed="rId20"/>
+                    <a:stretch>
+                      <a:fillRect/>
+                    </a:stretch>
+                  </pic:blipFill>
+                  <pic:spPr>
+                    <a:xfrm>
+                      <a:off x="0" y="0"/>
+                      <a:ext cx="5731510" cy="2979420"/>
+                    </a:xfrm>
+                    <a:prstGeom prst="rect">
+                      <a:avLst/>
+                    </a:prstGeom>
+                  </pic:spPr>
+                </pic:pic>
+              </a:graphicData>
+            </a:graphic>
+          </wp:inline>
+        </w:drawing>
+      </w:r>
+      <w:r>
+        <w:rPr>
+          <w:b/>
+          <w:bCs/>
+        </w:rPr>
+        <w:t xml:space="preserve">Step to Stop </w:t>
+      </w:r>
+      <w:proofErr w:type="spellStart"/>
+      <w:r>
+        <w:rPr>
+          <w:b/>
+          <w:bCs/>
+        </w:rPr>
+        <w:t>playwright.yml</w:t>
+      </w:r>
+      <w:proofErr w:type="spellEnd"/>
+      <w:r>
+        <w:rPr>
+          <w:b/>
+          <w:bCs/>
+        </w:rPr>
+        <w:t xml:space="preserve"> from running automatically:</w:t>
+      </w:r>
+    </w:p>
+    <w:p>
+      <w:r>
+        <w:t xml:space="preserve">Go to your </w:t>
+      </w:r>
+      <w:proofErr w:type="spellStart"/>
+      <w:r>
+        <w:rPr>
+          <w:b/>
+          <w:bCs/>
+        </w:rPr>
+        <w:t>playwright.yml</w:t>
+      </w:r>
+      <w:proofErr w:type="spellEnd"/>
+      <w:r>
+        <w:t xml:space="preserve"> and </w:t>
+      </w:r>
+      <w:r>
+        <w:rPr>
+          <w:b/>
+          <w:bCs/>
+        </w:rPr>
+        <w:t>disable the on: push trigger</w:t>
+      </w:r>
+      <w:r>
+        <w:t>:</w:t>
+      </w:r>
+    </w:p>
+    <w:p>
+      <w:pPr>
+        <w:rPr>
+          <w:b/>
+          <w:bCs/>
+        </w:rPr>
+      </w:pPr>
+      <w:r>
+        <w:lastRenderedPageBreak/>
+        <w:drawing>
+          <wp:inline distT="0" distB="0" distL="0" distR="0" wp14:anchorId="765B6530" wp14:editId="32C1F84A">
+            <wp:extent cx="5731510" cy="1602740"/>
+            <wp:effectExtent l="0" t="0" r="2540" b="0"/>
+            <wp:docPr id="1747712407" name="Picture 1"/>
+            <wp:cNvGraphicFramePr>
+              <a:graphicFrameLocks xmlns:a="http://schemas.openxmlformats.org/drawingml/2006/main" noChangeAspect="1"/>
+            </wp:cNvGraphicFramePr>
+            <a:graphic xmlns:a="http://schemas.openxmlformats.org/drawingml/2006/main">
+              <a:graphicData uri="http://schemas.openxmlformats.org/drawingml/2006/picture">
+                <pic:pic xmlns:pic="http://schemas.openxmlformats.org/drawingml/2006/picture">
+                  <pic:nvPicPr>
+                    <pic:cNvPr id="1747712407" name=""/>
+                    <pic:cNvPicPr/>
+                  </pic:nvPicPr>
+                  <pic:blipFill>
+                    <a:blip r:embed="rId21"/>
+                    <a:stretch>
+                      <a:fillRect/>
+                    </a:stretch>
+                  </pic:blipFill>
+                  <pic:spPr>
+                    <a:xfrm>
+                      <a:off x="0" y="0"/>
+                      <a:ext cx="5731510" cy="1602740"/>
+                    </a:xfrm>
+                    <a:prstGeom prst="rect">
+                      <a:avLst/>
+                    </a:prstGeom>
+                  </pic:spPr>
+                </pic:pic>
+              </a:graphicData>
+            </a:graphic>
+          </wp:inline>
+        </w:drawing>
+      </w:r>
+      <w:r>
+        <w:rPr>
+          <w:rFonts w:ascii="Segoe UI Emoji" w:hAnsi="Segoe UI Emoji" w:cs="Segoe UI Emoji"/>
+          <w:b/>
+          <w:bCs/>
+        </w:rPr>
+        <w:t>🚀</w:t>
+      </w:r>
+      <w:r>
+        <w:rPr>
+          <w:b/>
+          <w:bCs/>
+        </w:rPr>
+        <w:t xml:space="preserve"> Result:</w:t>
+      </w:r>
+    </w:p>
+    <w:p>
+      <w:pPr>
+        <w:numPr>
+          <w:ilvl w:val="0"/>
+          <w:numId w:val="1"/>
+        </w:numPr>
+      </w:pPr>
+      <w:proofErr w:type="spellStart"/>
+      <w:r>
+        <w:t>playwright.yml</w:t>
+      </w:r>
+      <w:proofErr w:type="spellEnd"/>
+      <w:r>
+        <w:t xml:space="preserve"> will </w:t>
+      </w:r>
+      <w:r>
+        <w:rPr>
+          <w:b/>
+          <w:bCs/>
+        </w:rPr>
+        <w:t>not run automatically</w:t>
+      </w:r>
+      <w:r>
+        <w:t xml:space="preserve"> on push or PR.</w:t>
+      </w:r>
+    </w:p>
+    <w:p>
+      <w:pPr>
+        <w:numPr>
+          <w:ilvl w:val="0"/>
+          <w:numId w:val="1"/>
+        </w:numPr>
+      </w:pPr>
+      <w:r>
+        <w:t xml:space="preserve">It will only run when manually triggered from </w:t>
+      </w:r>
+      <w:r>
+        <w:rPr>
+          <w:b/>
+          <w:bCs/>
+        </w:rPr>
+        <w:t>GitHub Actions UI</w:t>
+      </w:r>
+      <w:r>
+        <w:t>.</w:t>
+      </w:r>
+    </w:p>
+    <w:p/>
+    <w:p>
+      <w:r>
+        <w:t xml:space="preserve">Since you are using </w:t>
+      </w:r>
+      <w:proofErr w:type="spellStart"/>
+      <w:r>
+        <w:rPr>
+          <w:b/>
+          <w:bCs/>
+        </w:rPr>
+        <w:t>workflow_run</w:t>
+      </w:r>
+      <w:proofErr w:type="spellEnd"/>
+      <w:r>
+        <w:t xml:space="preserve"> to trigger the deploy, GitHub Actions needs the run-id of the previous workflow that generated the artifact.</w:t>
+      </w:r>
+    </w:p>
+    <w:p/>
     <w:p/>
     <w:sectPr>
       <w:pgSz w:w="11906" w:h="16838"/>
@@ -837,6 +1057,163 @@
     </w:sectPr>
   </w:body>
 </w:document>
+</file>
+
+<file path=word/numbering.xml><?xml version="1.0" encoding="utf-8"?>
+<w:numbering xmlns:wpc="http://schemas.microsoft.com/office/word/2010/wordprocessingCanvas" xmlns:cx="http://schemas.microsoft.com/office/drawing/2014/chartex" xmlns:cx1="http://schemas.microsoft.com/office/drawing/2015/9/8/chartex" xmlns:cx2="http://schemas.microsoft.com/office/drawing/2015/10/21/chartex" xmlns:cx3="http://schemas.microsoft.com/office/drawing/2016/5/9/chartex" xmlns:cx4="http://schemas.microsoft.com/office/drawing/2016/5/10/chartex" xmlns:cx5="http://schemas.microsoft.com/office/drawing/2016/5/11/chartex" xmlns:cx6="http://schemas.microsoft.com/office/drawing/2016/5/12/chartex" xmlns:cx7="http://schemas.microsoft.com/office/drawing/2016/5/13/chartex" xmlns:cx8="http://schemas.microsoft.com/office/drawing/2016/5/14/chartex" xmlns:mc="http://schemas.openxmlformats.org/markup-compatibility/2006" xmlns:aink="http://schemas.microsoft.com/office/drawing/2016/ink" xmlns:am3d="http://schemas.microsoft.com/office/drawing/2017/model3d" xmlns:o="urn:schemas-microsoft-com:office:office" xmlns:oel="http://schemas.microsoft.com/office/2019/extlst" xmlns:r="http://schemas.openxmlformats.org/officeDocument/2006/relationships" xmlns:m="http://schemas.openxmlformats.org/officeDocument/2006/math" xmlns:v="urn:schemas-microsoft-com:vml" xmlns:wp14="http://schemas.microsoft.com/office/word/2010/wordprocessingDrawing" xmlns:wp="http://schemas.openxmlformats.org/drawingml/2006/wordprocessingDrawing" xmlns:w10="urn:schemas-microsoft-com:office:word" xmlns:w="http://schemas.openxmlformats.org/wordprocessingml/2006/main" xmlns:w14="http://schemas.microsoft.com/office/word/2010/wordml" xmlns:w15="http://schemas.microsoft.com/office/word/2012/wordml" xmlns:w16cex="http://schemas.microsoft.com/office/word/2018/wordml/cex" xmlns:w16cid="http://schemas.microsoft.com/office/word/2016/wordml/cid" xmlns:w16="http://schemas.microsoft.com/office/word/2018/wordml" xmlns:w16du="http://schemas.microsoft.com/office/word/2023/wordml/word16du" xmlns:w16sdtdh="http://schemas.microsoft.com/office/word/2020/wordml/sdtdatahash" xmlns:w16sdtfl="http://schemas.microsoft.com/office/word/2024/wordml/sdtformatlock" xmlns:w16se="http://schemas.microsoft.com/office/word/2015/wordml/symex" xmlns:wpg="http://schemas.microsoft.com/office/word/2010/wordprocessingGroup" xmlns:wpi="http://schemas.microsoft.com/office/word/2010/wordprocessingInk" xmlns:wne="http://schemas.microsoft.com/office/word/2006/wordml" xmlns:wps="http://schemas.microsoft.com/office/word/2010/wordprocessingShape" mc:Ignorable="w14 w15 w16se w16cid w16 w16cex w16sdtdh w16sdtfl w16du wp14">
+  <w:abstractNum w:abstractNumId="0" w15:restartNumberingAfterBreak="0">
+    <w:nsid w:val="585A471E"/>
+    <w:multiLevelType w:val="multilevel"/>
+    <w:tmpl w:val="3056BF06"/>
+    <w:lvl w:ilvl="0">
+      <w:start w:val="1"/>
+      <w:numFmt w:val="bullet"/>
+      <w:lvlText w:val=""/>
+      <w:lvlJc w:val="left"/>
+      <w:pPr>
+        <w:tabs>
+          <w:tab w:val="num" w:pos="720"/>
+        </w:tabs>
+        <w:ind w:left="720" w:hanging="360"/>
+      </w:pPr>
+      <w:rPr>
+        <w:rFonts w:ascii="Symbol" w:hAnsi="Symbol" w:hint="default"/>
+        <w:sz w:val="20"/>
+      </w:rPr>
+    </w:lvl>
+    <w:lvl w:ilvl="1" w:tentative="1">
+      <w:start w:val="1"/>
+      <w:numFmt w:val="bullet"/>
+      <w:lvlText w:val="o"/>
+      <w:lvlJc w:val="left"/>
+      <w:pPr>
+        <w:tabs>
+          <w:tab w:val="num" w:pos="1440"/>
+        </w:tabs>
+        <w:ind w:left="1440" w:hanging="360"/>
+      </w:pPr>
+      <w:rPr>
+        <w:rFonts w:ascii="Courier New" w:hAnsi="Courier New" w:hint="default"/>
+        <w:sz w:val="20"/>
+      </w:rPr>
+    </w:lvl>
+    <w:lvl w:ilvl="2" w:tentative="1">
+      <w:start w:val="1"/>
+      <w:numFmt w:val="bullet"/>
+      <w:lvlText w:val=""/>
+      <w:lvlJc w:val="left"/>
+      <w:pPr>
+        <w:tabs>
+          <w:tab w:val="num" w:pos="2160"/>
+        </w:tabs>
+        <w:ind w:left="2160" w:hanging="360"/>
+      </w:pPr>
+      <w:rPr>
+        <w:rFonts w:ascii="Wingdings" w:hAnsi="Wingdings" w:hint="default"/>
+        <w:sz w:val="20"/>
+      </w:rPr>
+    </w:lvl>
+    <w:lvl w:ilvl="3" w:tentative="1">
+      <w:start w:val="1"/>
+      <w:numFmt w:val="bullet"/>
+      <w:lvlText w:val=""/>
+      <w:lvlJc w:val="left"/>
+      <w:pPr>
+        <w:tabs>
+          <w:tab w:val="num" w:pos="2880"/>
+        </w:tabs>
+        <w:ind w:left="2880" w:hanging="360"/>
+      </w:pPr>
+      <w:rPr>
+        <w:rFonts w:ascii="Wingdings" w:hAnsi="Wingdings" w:hint="default"/>
+        <w:sz w:val="20"/>
+      </w:rPr>
+    </w:lvl>
+    <w:lvl w:ilvl="4" w:tentative="1">
+      <w:start w:val="1"/>
+      <w:numFmt w:val="bullet"/>
+      <w:lvlText w:val=""/>
+      <w:lvlJc w:val="left"/>
+      <w:pPr>
+        <w:tabs>
+          <w:tab w:val="num" w:pos="3600"/>
+        </w:tabs>
+        <w:ind w:left="3600" w:hanging="360"/>
+      </w:pPr>
+      <w:rPr>
+        <w:rFonts w:ascii="Wingdings" w:hAnsi="Wingdings" w:hint="default"/>
+        <w:sz w:val="20"/>
+      </w:rPr>
+    </w:lvl>
+    <w:lvl w:ilvl="5" w:tentative="1">
+      <w:start w:val="1"/>
+      <w:numFmt w:val="bullet"/>
+      <w:lvlText w:val=""/>
+      <w:lvlJc w:val="left"/>
+      <w:pPr>
+        <w:tabs>
+          <w:tab w:val="num" w:pos="4320"/>
+        </w:tabs>
+        <w:ind w:left="4320" w:hanging="360"/>
+      </w:pPr>
+      <w:rPr>
+        <w:rFonts w:ascii="Wingdings" w:hAnsi="Wingdings" w:hint="default"/>
+        <w:sz w:val="20"/>
+      </w:rPr>
+    </w:lvl>
+    <w:lvl w:ilvl="6" w:tentative="1">
+      <w:start w:val="1"/>
+      <w:numFmt w:val="bullet"/>
+      <w:lvlText w:val=""/>
+      <w:lvlJc w:val="left"/>
+      <w:pPr>
+        <w:tabs>
+          <w:tab w:val="num" w:pos="5040"/>
+        </w:tabs>
+        <w:ind w:left="5040" w:hanging="360"/>
+      </w:pPr>
+      <w:rPr>
+        <w:rFonts w:ascii="Wingdings" w:hAnsi="Wingdings" w:hint="default"/>
+        <w:sz w:val="20"/>
+      </w:rPr>
+    </w:lvl>
+    <w:lvl w:ilvl="7" w:tentative="1">
+      <w:start w:val="1"/>
+      <w:numFmt w:val="bullet"/>
+      <w:lvlText w:val=""/>
+      <w:lvlJc w:val="left"/>
+      <w:pPr>
+        <w:tabs>
+          <w:tab w:val="num" w:pos="5760"/>
+        </w:tabs>
+        <w:ind w:left="5760" w:hanging="360"/>
+      </w:pPr>
+      <w:rPr>
+        <w:rFonts w:ascii="Wingdings" w:hAnsi="Wingdings" w:hint="default"/>
+        <w:sz w:val="20"/>
+      </w:rPr>
+    </w:lvl>
+    <w:lvl w:ilvl="8" w:tentative="1">
+      <w:start w:val="1"/>
+      <w:numFmt w:val="bullet"/>
+      <w:lvlText w:val=""/>
+      <w:lvlJc w:val="left"/>
+      <w:pPr>
+        <w:tabs>
+          <w:tab w:val="num" w:pos="6480"/>
+        </w:tabs>
+        <w:ind w:left="6480" w:hanging="360"/>
+      </w:pPr>
+      <w:rPr>
+        <w:rFonts w:ascii="Wingdings" w:hAnsi="Wingdings" w:hint="default"/>
+        <w:sz w:val="20"/>
+      </w:rPr>
+    </w:lvl>
+  </w:abstractNum>
+  <w:num w:numId="1" w16cid:durableId="2132477447">
+    <w:abstractNumId w:val="0"/>
+  </w:num>
+</w:numbering>
 </file>
 
 <file path=word/styles.xml><?xml version="1.0" encoding="utf-8"?>
@@ -1442,7 +1819,6 @@
   <w:style w:type="character" w:default="1" w:styleId="DefaultParagraphFont">
     <w:name w:val="Default Paragraph Font"/>
     <w:uiPriority w:val="1"/>
-    <w:semiHidden/>
     <w:unhideWhenUsed/>
   </w:style>
   <w:style w:type="table" w:default="1" w:styleId="TableNormal">
@@ -1754,6 +2130,29 @@
       <w:smallCaps/>
       <w:color w:val="2F5496" w:themeColor="accent1" w:themeShade="BF"/>
       <w:spacing w:val="5"/>
+    </w:rPr>
+  </w:style>
+  <w:style w:type="character" w:styleId="Hyperlink">
+    <w:name w:val="Hyperlink"/>
+    <w:basedOn w:val="DefaultParagraphFont"/>
+    <w:uiPriority w:val="99"/>
+    <w:unhideWhenUsed/>
+    <w:rsid w:val="006747A5"/>
+    <w:rPr>
+      <w:color w:val="0563C1" w:themeColor="hyperlink"/>
+      <w:u w:val="single"/>
+    </w:rPr>
+  </w:style>
+  <w:style w:type="character" w:styleId="UnresolvedMention">
+    <w:name w:val="Unresolved Mention"/>
+    <w:basedOn w:val="DefaultParagraphFont"/>
+    <w:uiPriority w:val="99"/>
+    <w:semiHidden/>
+    <w:unhideWhenUsed/>
+    <w:rsid w:val="006747A5"/>
+    <w:rPr>
+      <w:color w:val="605E5C"/>
+      <w:shd w:val="clear" w:color="auto" w:fill="E1DFDD"/>
     </w:rPr>
   </w:style>
 </w:styles>

</xml_diff>